<commit_message>
Updating Supply Model Workflow.docx
</commit_message>
<xml_diff>
--- a/Documentation/Supply Model Workflows.docx
+++ b/Documentation/Supply Model Workflows.docx
@@ -1,13 +1,18 @@
 
 <file path=word/document.xml><?xml version="1.0" encoding="utf-8"?>
-<w:document xmlns:wpc="http://schemas.microsoft.com/office/word/2010/wordprocessingCanvas" xmlns:cx="http://schemas.microsoft.com/office/drawing/2014/chartex" xmlns:cx1="http://schemas.microsoft.com/office/drawing/2015/9/8/chartex" xmlns:cx2="http://schemas.microsoft.com/office/drawing/2015/10/21/chartex" xmlns:cx3="http://schemas.microsoft.com/office/drawing/2016/5/9/chartex" xmlns:cx4="http://schemas.microsoft.com/office/drawing/2016/5/10/chartex" xmlns:cx5="http://schemas.microsoft.com/office/drawing/2016/5/11/chartex" xmlns:cx6="http://schemas.microsoft.com/office/drawing/2016/5/12/chartex" xmlns:cx7="http://schemas.microsoft.com/office/drawing/2016/5/13/chartex" xmlns:cx8="http://schemas.microsoft.com/office/drawing/2016/5/14/chartex" xmlns:mc="http://schemas.openxmlformats.org/markup-compatibility/2006" xmlns:aink="http://schemas.microsoft.com/office/drawing/2016/ink" xmlns:am3d="http://schemas.microsoft.com/office/drawing/2017/model3d" xmlns:o="urn:schemas-microsoft-com:office:office" xmlns:oel="http://schemas.microsoft.com/office/2019/extlst" xmlns:r="http://schemas.openxmlformats.org/officeDocument/2006/relationships" xmlns:m="http://schemas.openxmlformats.org/officeDocument/2006/math" xmlns:v="urn:schemas-microsoft-com:vml" xmlns:wp14="http://schemas.microsoft.com/office/word/2010/wordprocessingDrawing" xmlns:wp="http://schemas.openxmlformats.org/drawingml/2006/wordprocessingDrawing" xmlns:w10="urn:schemas-microsoft-com:office:word" xmlns:w="http://schemas.openxmlformats.org/wordprocessingml/2006/main" xmlns:w14="http://schemas.microsoft.com/office/word/2010/wordml" xmlns:w15="http://schemas.microsoft.com/office/word/2012/wordml" xmlns:w16cex="http://schemas.microsoft.com/office/word/2018/wordml/cex" xmlns:w16cid="http://schemas.microsoft.com/office/word/2016/wordml/cid" xmlns:w16="http://schemas.microsoft.com/office/word/2018/wordml" xmlns:w16sdtdh="http://schemas.microsoft.com/office/word/2020/wordml/sdtdatahash" xmlns:w16se="http://schemas.microsoft.com/office/word/2015/wordml/symex" xmlns:wpg="http://schemas.microsoft.com/office/word/2010/wordprocessingGroup" xmlns:wpi="http://schemas.microsoft.com/office/word/2010/wordprocessingInk" xmlns:wne="http://schemas.microsoft.com/office/word/2006/wordml" xmlns:wps="http://schemas.microsoft.com/office/word/2010/wordprocessingShape" mc:Ignorable="w14 w15 w16se w16cid w16 w16cex w16sdtdh wp14">
+<w:document xmlns:wpc="http://schemas.microsoft.com/office/word/2010/wordprocessingCanvas" xmlns:cx="http://schemas.microsoft.com/office/drawing/2014/chartex" xmlns:cx1="http://schemas.microsoft.com/office/drawing/2015/9/8/chartex" xmlns:cx2="http://schemas.microsoft.com/office/drawing/2015/10/21/chartex" xmlns:cx3="http://schemas.microsoft.com/office/drawing/2016/5/9/chartex" xmlns:cx4="http://schemas.microsoft.com/office/drawing/2016/5/10/chartex" xmlns:cx5="http://schemas.microsoft.com/office/drawing/2016/5/11/chartex" xmlns:cx6="http://schemas.microsoft.com/office/drawing/2016/5/12/chartex" xmlns:cx7="http://schemas.microsoft.com/office/drawing/2016/5/13/chartex" xmlns:cx8="http://schemas.microsoft.com/office/drawing/2016/5/14/chartex" xmlns:mc="http://schemas.openxmlformats.org/markup-compatibility/2006" xmlns:aink="http://schemas.microsoft.com/office/drawing/2016/ink" xmlns:am3d="http://schemas.microsoft.com/office/drawing/2017/model3d" xmlns:o="urn:schemas-microsoft-com:office:office" xmlns:oel="http://schemas.microsoft.com/office/2019/extlst" xmlns:r="http://schemas.openxmlformats.org/officeDocument/2006/relationships" xmlns:m="http://schemas.openxmlformats.org/officeDocument/2006/math" xmlns:v="urn:schemas-microsoft-com:vml" xmlns:wp14="http://schemas.microsoft.com/office/word/2010/wordprocessingDrawing" xmlns:wp="http://schemas.openxmlformats.org/drawingml/2006/wordprocessingDrawing" xmlns:w10="urn:schemas-microsoft-com:office:word" xmlns:w="http://schemas.openxmlformats.org/wordprocessingml/2006/main" xmlns:w14="http://schemas.microsoft.com/office/word/2010/wordml" xmlns:w15="http://schemas.microsoft.com/office/word/2012/wordml" xmlns:w16cex="http://schemas.microsoft.com/office/word/2018/wordml/cex" xmlns:w16cid="http://schemas.microsoft.com/office/word/2016/wordml/cid" xmlns:w16="http://schemas.microsoft.com/office/word/2018/wordml" xmlns:w16du="http://schemas.microsoft.com/office/word/2023/wordml/word16du" xmlns:w16sdtdh="http://schemas.microsoft.com/office/word/2020/wordml/sdtdatahash" xmlns:w16se="http://schemas.microsoft.com/office/word/2015/wordml/symex" xmlns:wpg="http://schemas.microsoft.com/office/word/2010/wordprocessingGroup" xmlns:wpi="http://schemas.microsoft.com/office/word/2010/wordprocessingInk" xmlns:wne="http://schemas.microsoft.com/office/word/2006/wordml" xmlns:wps="http://schemas.microsoft.com/office/word/2010/wordprocessingShape" mc:Ignorable="w14 w15 w16se w16cid w16 w16cex w16sdtdh wp14">
   <w:body>
     <w:p>
       <w:pPr>
         <w:pStyle w:val="Heading2"/>
       </w:pPr>
-      <w:r>
-        <w:t>Scripts</w:t>
+    </w:p>
+    <w:p>
+      <w:pPr>
+        <w:pStyle w:val="Heading2"/>
+      </w:pPr>
+      <w:r>
+        <w:t>Order of Operations for RR PRMS Data Scraping/Processing</w:t>
       </w:r>
     </w:p>
     <w:p>
@@ -15,131 +20,340 @@
         <w:pStyle w:val="ListParagraph"/>
         <w:numPr>
           <w:ilvl w:val="0"/>
-          <w:numId w:val="6"/>
+          <w:numId w:val="8"/>
         </w:numPr>
       </w:pPr>
       <w:r>
-        <w:t>CIMIS_Scraper.R</w:t>
-      </w:r>
+        <w:t xml:space="preserve">Run Downsizer for the Observed Data Range: </w:t>
+      </w:r>
+      <w:r>
+        <w:t xml:space="preserve"> 4/1/2023 – </w:t>
+      </w:r>
+      <w:proofErr w:type="gramStart"/>
+      <w:r>
+        <w:t>5/8/2023</w:t>
+      </w:r>
+      <w:proofErr w:type="gramEnd"/>
     </w:p>
     <w:p>
       <w:pPr>
         <w:pStyle w:val="ListParagraph"/>
         <w:numPr>
           <w:ilvl w:val="0"/>
-          <w:numId w:val="7"/>
+          <w:numId w:val="8"/>
         </w:numPr>
       </w:pPr>
       <w:r>
-        <w:t>Working correctly as of 3/13/2023</w:t>
-      </w:r>
+        <w:t xml:space="preserve">Run </w:t>
+      </w:r>
+      <w:proofErr w:type="spellStart"/>
+      <w:r>
+        <w:t>PRISM_Scraper.R</w:t>
+      </w:r>
+      <w:proofErr w:type="spellEnd"/>
+      <w:r>
+        <w:t xml:space="preserve"> to d</w:t>
+      </w:r>
+      <w:r>
+        <w:t xml:space="preserve">ownload PRISM temperature and precipitation </w:t>
+      </w:r>
+      <w:proofErr w:type="gramStart"/>
+      <w:r>
+        <w:t>data</w:t>
+      </w:r>
+      <w:proofErr w:type="gramEnd"/>
     </w:p>
     <w:p>
       <w:pPr>
         <w:pStyle w:val="ListParagraph"/>
         <w:numPr>
           <w:ilvl w:val="0"/>
-          <w:numId w:val="6"/>
+          <w:numId w:val="8"/>
         </w:numPr>
       </w:pPr>
       <w:r>
-        <w:t>CNRFC_Precipitation_Scraper.R</w:t>
-      </w:r>
+        <w:t xml:space="preserve">Run </w:t>
+      </w:r>
+      <w:proofErr w:type="spellStart"/>
+      <w:r>
+        <w:t>PRISM_Processor.R</w:t>
+      </w:r>
+      <w:proofErr w:type="spellEnd"/>
+      <w:r>
+        <w:t xml:space="preserve"> to format PRISM data </w:t>
+      </w:r>
+      <w:proofErr w:type="gramStart"/>
+      <w:r>
+        <w:t>appropriately</w:t>
+      </w:r>
+      <w:proofErr w:type="gramEnd"/>
     </w:p>
     <w:p>
       <w:pPr>
         <w:pStyle w:val="ListParagraph"/>
         <w:numPr>
           <w:ilvl w:val="0"/>
-          <w:numId w:val="7"/>
+          <w:numId w:val="8"/>
         </w:numPr>
       </w:pPr>
       <w:r>
-        <w:t>Needs to be built out</w:t>
-      </w:r>
+        <w:t xml:space="preserve">Run </w:t>
+      </w:r>
+      <w:proofErr w:type="spellStart"/>
+      <w:r>
+        <w:t>CNRFC_Scraper.R</w:t>
+      </w:r>
+      <w:proofErr w:type="spellEnd"/>
+      <w:r>
+        <w:t xml:space="preserve"> to download CNRFC temperature and precipitation </w:t>
+      </w:r>
+      <w:proofErr w:type="gramStart"/>
+      <w:r>
+        <w:t>data</w:t>
+      </w:r>
+      <w:proofErr w:type="gramEnd"/>
     </w:p>
     <w:p>
       <w:pPr>
         <w:pStyle w:val="ListParagraph"/>
         <w:numPr>
           <w:ilvl w:val="0"/>
-          <w:numId w:val="6"/>
+          <w:numId w:val="8"/>
         </w:numPr>
       </w:pPr>
       <w:r>
-        <w:t>CNRFC_Temperature_Scraper.R</w:t>
-      </w:r>
-    </w:p>
-    <w:p>
-      <w:pPr>
-        <w:pStyle w:val="ListParagraph"/>
-        <w:numPr>
-          <w:ilvl w:val="1"/>
-          <w:numId w:val="6"/>
-        </w:numPr>
-      </w:pPr>
-      <w:r>
-        <w:t>Working correctly; downloading all CSVs as of 3/13/2023</w:t>
-      </w:r>
+        <w:t xml:space="preserve">Run </w:t>
+      </w:r>
+      <w:proofErr w:type="spellStart"/>
+      <w:r>
+        <w:t>CNRC_RR_Processor.R</w:t>
+      </w:r>
+      <w:proofErr w:type="spellEnd"/>
+      <w:r>
+        <w:t xml:space="preserve"> to format the CNRFC data </w:t>
+      </w:r>
+      <w:proofErr w:type="gramStart"/>
+      <w:r>
+        <w:t>appropriately</w:t>
+      </w:r>
+      <w:proofErr w:type="gramEnd"/>
     </w:p>
     <w:p>
       <w:pPr>
         <w:pStyle w:val="ListParagraph"/>
         <w:numPr>
           <w:ilvl w:val="0"/>
-          <w:numId w:val="6"/>
+          <w:numId w:val="8"/>
         </w:numPr>
       </w:pPr>
       <w:r>
-        <w:t>Dat_File_Manipulation.R</w:t>
-      </w:r>
+        <w:t xml:space="preserve">Run </w:t>
+      </w:r>
+      <w:proofErr w:type="spellStart"/>
+      <w:r>
+        <w:t>Downsizer_Processor.R</w:t>
+      </w:r>
+      <w:proofErr w:type="spellEnd"/>
+      <w:r>
+        <w:t xml:space="preserve"> script to format Downsizer data </w:t>
+      </w:r>
+      <w:proofErr w:type="gramStart"/>
+      <w:r>
+        <w:t>appropriately</w:t>
+      </w:r>
+      <w:proofErr w:type="gramEnd"/>
     </w:p>
     <w:p>
       <w:pPr>
         <w:pStyle w:val="ListParagraph"/>
         <w:numPr>
           <w:ilvl w:val="0"/>
-          <w:numId w:val="6"/>
+          <w:numId w:val="8"/>
         </w:numPr>
       </w:pPr>
       <w:r>
-        <w:t>Downsizer_Headers_Extraction.R</w:t>
-      </w:r>
+        <w:t xml:space="preserve">Run </w:t>
+      </w:r>
+      <w:proofErr w:type="spellStart"/>
+      <w:r>
+        <w:t>CIMIS_Scraper.R</w:t>
+      </w:r>
+      <w:proofErr w:type="spellEnd"/>
+      <w:r>
+        <w:t xml:space="preserve"> to download and format CIMIS data </w:t>
+      </w:r>
+      <w:proofErr w:type="gramStart"/>
+      <w:r>
+        <w:t>appropriately</w:t>
+      </w:r>
+      <w:proofErr w:type="gramEnd"/>
     </w:p>
     <w:p>
       <w:pPr>
         <w:pStyle w:val="ListParagraph"/>
         <w:numPr>
           <w:ilvl w:val="0"/>
-          <w:numId w:val="6"/>
+          <w:numId w:val="8"/>
         </w:numPr>
       </w:pPr>
       <w:r>
-        <w:t>Downsizer_Processor.R</w:t>
-      </w:r>
+        <w:t xml:space="preserve">Run </w:t>
+      </w:r>
+      <w:proofErr w:type="spellStart"/>
+      <w:r>
+        <w:t>RAWS_Scraper.R</w:t>
+      </w:r>
+      <w:proofErr w:type="spellEnd"/>
+      <w:r>
+        <w:t xml:space="preserve"> to download and format RAWS data </w:t>
+      </w:r>
+      <w:proofErr w:type="gramStart"/>
+      <w:r>
+        <w:t>appr</w:t>
+      </w:r>
+      <w:proofErr w:type="gramEnd"/>
     </w:p>
     <w:p>
       <w:pPr>
         <w:pStyle w:val="ListParagraph"/>
         <w:numPr>
           <w:ilvl w:val="0"/>
-          <w:numId w:val="6"/>
+          <w:numId w:val="8"/>
         </w:numPr>
       </w:pPr>
       <w:r>
-        <w:t>Filter_Loop_To_Create_Multiple_Dataframes.R</w:t>
-      </w:r>
+        <w:t xml:space="preserve">Run </w:t>
+      </w:r>
+      <w:proofErr w:type="spellStart"/>
+      <w:r>
+        <w:t>Dat_Shell_Manipulation.R</w:t>
+      </w:r>
+      <w:proofErr w:type="spellEnd"/>
+      <w:r>
+        <w:t xml:space="preserve"> to generate the text file, </w:t>
+      </w:r>
+      <w:r>
+        <w:rPr>
+          <w:i/>
+          <w:iCs/>
+        </w:rPr>
+        <w:t>DAT_Final_2023-0</w:t>
+      </w:r>
+      <w:r>
+        <w:rPr>
+          <w:i/>
+          <w:iCs/>
+        </w:rPr>
+        <w:t>5</w:t>
+      </w:r>
+      <w:r>
+        <w:rPr>
+          <w:i/>
+          <w:iCs/>
+        </w:rPr>
+        <w:t>-</w:t>
+      </w:r>
+      <w:r>
+        <w:rPr>
+          <w:i/>
+          <w:iCs/>
+        </w:rPr>
+        <w:t>07</w:t>
+      </w:r>
+      <w:r>
+        <w:rPr>
+          <w:i/>
+          <w:iCs/>
+        </w:rPr>
+        <w:t>.txt,</w:t>
+      </w:r>
+      <w:r>
+        <w:t xml:space="preserve"> from which to copy and paste into the DAT </w:t>
+      </w:r>
+      <w:proofErr w:type="gramStart"/>
+      <w:r>
+        <w:t>file</w:t>
+      </w:r>
+      <w:proofErr w:type="gramEnd"/>
     </w:p>
     <w:p>
       <w:pPr>
         <w:pStyle w:val="ListParagraph"/>
         <w:numPr>
           <w:ilvl w:val="0"/>
-          <w:numId w:val="6"/>
+          <w:numId w:val="8"/>
         </w:numPr>
       </w:pPr>
       <w:r>
-        <w:t>PRISM_Processor.R</w:t>
+        <w:t xml:space="preserve">Replace the data in the </w:t>
+      </w:r>
+      <w:r>
+        <w:rPr>
+          <w:i/>
+          <w:iCs/>
+        </w:rPr>
+        <w:t>data_update_to_2023-0</w:t>
+      </w:r>
+      <w:r>
+        <w:rPr>
+          <w:i/>
+          <w:iCs/>
+        </w:rPr>
+        <w:t>5</w:t>
+      </w:r>
+      <w:r>
+        <w:rPr>
+          <w:i/>
+          <w:iCs/>
+        </w:rPr>
+        <w:t>-</w:t>
+      </w:r>
+      <w:r>
+        <w:rPr>
+          <w:i/>
+          <w:iCs/>
+        </w:rPr>
+        <w:t>07</w:t>
+      </w:r>
+      <w:r>
+        <w:rPr>
+          <w:i/>
+          <w:iCs/>
+        </w:rPr>
+        <w:t xml:space="preserve">.dat file </w:t>
+      </w:r>
+      <w:r>
+        <w:t xml:space="preserve">for date range </w:t>
+      </w:r>
+      <w:r>
+        <w:t>4/</w:t>
+      </w:r>
+      <w:r>
+        <w:t xml:space="preserve">1/2023 – </w:t>
+      </w:r>
+      <w:r>
+        <w:t>5</w:t>
+      </w:r>
+      <w:r>
+        <w:t>/</w:t>
+      </w:r>
+      <w:r>
+        <w:t>13</w:t>
+      </w:r>
+      <w:r>
+        <w:t>/2023 with the data in DAT_Final_2023-0</w:t>
+      </w:r>
+      <w:r>
+        <w:t>5</w:t>
+      </w:r>
+      <w:r>
+        <w:t>-</w:t>
+      </w:r>
+      <w:r>
+        <w:t>07</w:t>
+      </w:r>
+      <w:r>
+        <w:t>.txt (except for the header row)</w:t>
       </w:r>
     </w:p>
     <w:p>
@@ -147,37 +361,94 @@
         <w:pStyle w:val="ListParagraph"/>
         <w:numPr>
           <w:ilvl w:val="0"/>
-          <w:numId w:val="6"/>
+          <w:numId w:val="8"/>
         </w:numPr>
       </w:pPr>
       <w:r>
-        <w:t>PRISM_Scraper.R</w:t>
-      </w:r>
+        <w:t xml:space="preserve">Run the PRMS </w:t>
+      </w:r>
+      <w:proofErr w:type="gramStart"/>
+      <w:r>
+        <w:t>model</w:t>
+      </w:r>
+      <w:proofErr w:type="gramEnd"/>
     </w:p>
     <w:p>
       <w:pPr>
         <w:pStyle w:val="ListParagraph"/>
         <w:numPr>
           <w:ilvl w:val="0"/>
-          <w:numId w:val="6"/>
+          <w:numId w:val="8"/>
         </w:numPr>
       </w:pPr>
       <w:r>
-        <w:t>RAWS_Scraper.R</w:t>
-      </w:r>
+        <w:t xml:space="preserve">Copy and paste the output of the PRMS model into the </w:t>
+      </w:r>
+      <w:proofErr w:type="spellStart"/>
+      <w:r>
+        <w:rPr>
+          <w:i/>
+          <w:iCs/>
+        </w:rPr>
+        <w:t>InputData</w:t>
+      </w:r>
+      <w:proofErr w:type="spellEnd"/>
+      <w:r>
+        <w:rPr>
+          <w:i/>
+          <w:iCs/>
+        </w:rPr>
+        <w:t xml:space="preserve"> </w:t>
+      </w:r>
+      <w:r>
+        <w:t xml:space="preserve">of the GitHub </w:t>
+      </w:r>
+      <w:proofErr w:type="gramStart"/>
+      <w:r>
+        <w:t>repository</w:t>
+      </w:r>
+      <w:proofErr w:type="gramEnd"/>
     </w:p>
     <w:p>
       <w:pPr>
         <w:pStyle w:val="ListParagraph"/>
         <w:numPr>
-          <w:ilvl w:val="1"/>
-          <w:numId w:val="6"/>
+          <w:ilvl w:val="0"/>
+          <w:numId w:val="8"/>
         </w:numPr>
       </w:pPr>
       <w:r>
-        <w:t>Working correctly as of 3/13/2023</w:t>
+        <w:t xml:space="preserve">Run </w:t>
+      </w:r>
+      <w:proofErr w:type="spellStart"/>
+      <w:r>
+        <w:t>PRMS_Processor.R</w:t>
+      </w:r>
+      <w:proofErr w:type="spellEnd"/>
+      <w:r>
+        <w:t xml:space="preserve"> to convert the PRMS output into acre-feet per day for the timeframe of interest (April 2023). The exported CSV, URR_2023-04.csv</w:t>
+      </w:r>
+      <w:r>
+        <w:rPr>
+          <w:i/>
+          <w:iCs/>
+        </w:rPr>
+        <w:t xml:space="preserve"> </w:t>
+      </w:r>
+      <w:r>
+        <w:t>will inform the Flows spreadsheet required by the Upper Russian River DWRAT Model</w:t>
       </w:r>
     </w:p>
+    <w:p/>
+    <w:p>
+      <w:pPr>
+        <w:pStyle w:val="Heading2"/>
+      </w:pPr>
+      <w:r>
+        <w:t>Order of Operations for SRP Data Scraping/Processing</w:t>
+      </w:r>
+    </w:p>
+    <w:p/>
     <w:sectPr>
       <w:pgSz w:w="12240" w:h="15840"/>
       <w:pgMar w:top="1440" w:right="1440" w:bottom="1440" w:left="1440" w:header="720" w:footer="720" w:gutter="0"/>
@@ -189,7 +460,7 @@
 </file>
 
 <file path=word/numbering.xml><?xml version="1.0" encoding="utf-8"?>
-<w:numbering xmlns:wpc="http://schemas.microsoft.com/office/word/2010/wordprocessingCanvas" xmlns:cx="http://schemas.microsoft.com/office/drawing/2014/chartex" xmlns:cx1="http://schemas.microsoft.com/office/drawing/2015/9/8/chartex" xmlns:cx2="http://schemas.microsoft.com/office/drawing/2015/10/21/chartex" xmlns:cx3="http://schemas.microsoft.com/office/drawing/2016/5/9/chartex" xmlns:cx4="http://schemas.microsoft.com/office/drawing/2016/5/10/chartex" xmlns:cx5="http://schemas.microsoft.com/office/drawing/2016/5/11/chartex" xmlns:cx6="http://schemas.microsoft.com/office/drawing/2016/5/12/chartex" xmlns:cx7="http://schemas.microsoft.com/office/drawing/2016/5/13/chartex" xmlns:cx8="http://schemas.microsoft.com/office/drawing/2016/5/14/chartex" xmlns:mc="http://schemas.openxmlformats.org/markup-compatibility/2006" xmlns:aink="http://schemas.microsoft.com/office/drawing/2016/ink" xmlns:am3d="http://schemas.microsoft.com/office/drawing/2017/model3d" xmlns:o="urn:schemas-microsoft-com:office:office" xmlns:oel="http://schemas.microsoft.com/office/2019/extlst" xmlns:r="http://schemas.openxmlformats.org/officeDocument/2006/relationships" xmlns:m="http://schemas.openxmlformats.org/officeDocument/2006/math" xmlns:v="urn:schemas-microsoft-com:vml" xmlns:wp14="http://schemas.microsoft.com/office/word/2010/wordprocessingDrawing" xmlns:wp="http://schemas.openxmlformats.org/drawingml/2006/wordprocessingDrawing" xmlns:w10="urn:schemas-microsoft-com:office:word" xmlns:w="http://schemas.openxmlformats.org/wordprocessingml/2006/main" xmlns:w14="http://schemas.microsoft.com/office/word/2010/wordml" xmlns:w15="http://schemas.microsoft.com/office/word/2012/wordml" xmlns:w16cex="http://schemas.microsoft.com/office/word/2018/wordml/cex" xmlns:w16cid="http://schemas.microsoft.com/office/word/2016/wordml/cid" xmlns:w16="http://schemas.microsoft.com/office/word/2018/wordml" xmlns:w16sdtdh="http://schemas.microsoft.com/office/word/2020/wordml/sdtdatahash" xmlns:w16se="http://schemas.microsoft.com/office/word/2015/wordml/symex" xmlns:wpg="http://schemas.microsoft.com/office/word/2010/wordprocessingGroup" xmlns:wpi="http://schemas.microsoft.com/office/word/2010/wordprocessingInk" xmlns:wne="http://schemas.microsoft.com/office/word/2006/wordml" xmlns:wps="http://schemas.microsoft.com/office/word/2010/wordprocessingShape" mc:Ignorable="w14 w15 w16se w16cid w16 w16cex w16sdtdh wp14">
+<w:numbering xmlns:wpc="http://schemas.microsoft.com/office/word/2010/wordprocessingCanvas" xmlns:cx="http://schemas.microsoft.com/office/drawing/2014/chartex" xmlns:cx1="http://schemas.microsoft.com/office/drawing/2015/9/8/chartex" xmlns:cx2="http://schemas.microsoft.com/office/drawing/2015/10/21/chartex" xmlns:cx3="http://schemas.microsoft.com/office/drawing/2016/5/9/chartex" xmlns:cx4="http://schemas.microsoft.com/office/drawing/2016/5/10/chartex" xmlns:cx5="http://schemas.microsoft.com/office/drawing/2016/5/11/chartex" xmlns:cx6="http://schemas.microsoft.com/office/drawing/2016/5/12/chartex" xmlns:cx7="http://schemas.microsoft.com/office/drawing/2016/5/13/chartex" xmlns:cx8="http://schemas.microsoft.com/office/drawing/2016/5/14/chartex" xmlns:mc="http://schemas.openxmlformats.org/markup-compatibility/2006" xmlns:aink="http://schemas.microsoft.com/office/drawing/2016/ink" xmlns:am3d="http://schemas.microsoft.com/office/drawing/2017/model3d" xmlns:o="urn:schemas-microsoft-com:office:office" xmlns:oel="http://schemas.microsoft.com/office/2019/extlst" xmlns:r="http://schemas.openxmlformats.org/officeDocument/2006/relationships" xmlns:m="http://schemas.openxmlformats.org/officeDocument/2006/math" xmlns:v="urn:schemas-microsoft-com:vml" xmlns:wp14="http://schemas.microsoft.com/office/word/2010/wordprocessingDrawing" xmlns:wp="http://schemas.openxmlformats.org/drawingml/2006/wordprocessingDrawing" xmlns:w10="urn:schemas-microsoft-com:office:word" xmlns:w="http://schemas.openxmlformats.org/wordprocessingml/2006/main" xmlns:w14="http://schemas.microsoft.com/office/word/2010/wordml" xmlns:w15="http://schemas.microsoft.com/office/word/2012/wordml" xmlns:w16cex="http://schemas.microsoft.com/office/word/2018/wordml/cex" xmlns:w16cid="http://schemas.microsoft.com/office/word/2016/wordml/cid" xmlns:w16="http://schemas.microsoft.com/office/word/2018/wordml" xmlns:w16du="http://schemas.microsoft.com/office/word/2023/wordml/word16du" xmlns:w16sdtdh="http://schemas.microsoft.com/office/word/2020/wordml/sdtdatahash" xmlns:w16se="http://schemas.microsoft.com/office/word/2015/wordml/symex" xmlns:wpg="http://schemas.microsoft.com/office/word/2010/wordprocessingGroup" xmlns:wpi="http://schemas.microsoft.com/office/word/2010/wordprocessingInk" xmlns:wne="http://schemas.microsoft.com/office/word/2006/wordml" xmlns:wps="http://schemas.microsoft.com/office/word/2010/wordprocessingShape" mc:Ignorable="w14 w15 w16se w16cid w16 w16cex w16sdtdh wp14">
   <w:abstractNum w:abstractNumId="0" w15:restartNumberingAfterBreak="0">
     <w:nsid w:val="03447ADE"/>
     <w:multiLevelType w:val="hybridMultilevel"/>
@@ -482,6 +753,95 @@
     </w:lvl>
   </w:abstractNum>
   <w:abstractNum w:abstractNumId="3" w15:restartNumberingAfterBreak="0">
+    <w:nsid w:val="2CCE1931"/>
+    <w:multiLevelType w:val="hybridMultilevel"/>
+    <w:tmpl w:val="4FC82642"/>
+    <w:lvl w:ilvl="0" w:tplc="04090011">
+      <w:start w:val="1"/>
+      <w:numFmt w:val="decimal"/>
+      <w:lvlText w:val="%1)"/>
+      <w:lvlJc w:val="left"/>
+      <w:pPr>
+        <w:ind w:left="720" w:hanging="360"/>
+      </w:pPr>
+      <w:rPr>
+        <w:rFonts w:hint="default"/>
+      </w:rPr>
+    </w:lvl>
+    <w:lvl w:ilvl="1" w:tplc="04090019" w:tentative="1">
+      <w:start w:val="1"/>
+      <w:numFmt w:val="lowerLetter"/>
+      <w:lvlText w:val="%2."/>
+      <w:lvlJc w:val="left"/>
+      <w:pPr>
+        <w:ind w:left="1440" w:hanging="360"/>
+      </w:pPr>
+    </w:lvl>
+    <w:lvl w:ilvl="2" w:tplc="0409001B" w:tentative="1">
+      <w:start w:val="1"/>
+      <w:numFmt w:val="lowerRoman"/>
+      <w:lvlText w:val="%3."/>
+      <w:lvlJc w:val="right"/>
+      <w:pPr>
+        <w:ind w:left="2160" w:hanging="180"/>
+      </w:pPr>
+    </w:lvl>
+    <w:lvl w:ilvl="3" w:tplc="0409000F" w:tentative="1">
+      <w:start w:val="1"/>
+      <w:numFmt w:val="decimal"/>
+      <w:lvlText w:val="%4."/>
+      <w:lvlJc w:val="left"/>
+      <w:pPr>
+        <w:ind w:left="2880" w:hanging="360"/>
+      </w:pPr>
+    </w:lvl>
+    <w:lvl w:ilvl="4" w:tplc="04090019" w:tentative="1">
+      <w:start w:val="1"/>
+      <w:numFmt w:val="lowerLetter"/>
+      <w:lvlText w:val="%5."/>
+      <w:lvlJc w:val="left"/>
+      <w:pPr>
+        <w:ind w:left="3600" w:hanging="360"/>
+      </w:pPr>
+    </w:lvl>
+    <w:lvl w:ilvl="5" w:tplc="0409001B" w:tentative="1">
+      <w:start w:val="1"/>
+      <w:numFmt w:val="lowerRoman"/>
+      <w:lvlText w:val="%6."/>
+      <w:lvlJc w:val="right"/>
+      <w:pPr>
+        <w:ind w:left="4320" w:hanging="180"/>
+      </w:pPr>
+    </w:lvl>
+    <w:lvl w:ilvl="6" w:tplc="0409000F" w:tentative="1">
+      <w:start w:val="1"/>
+      <w:numFmt w:val="decimal"/>
+      <w:lvlText w:val="%7."/>
+      <w:lvlJc w:val="left"/>
+      <w:pPr>
+        <w:ind w:left="5040" w:hanging="360"/>
+      </w:pPr>
+    </w:lvl>
+    <w:lvl w:ilvl="7" w:tplc="04090019" w:tentative="1">
+      <w:start w:val="1"/>
+      <w:numFmt w:val="lowerLetter"/>
+      <w:lvlText w:val="%8."/>
+      <w:lvlJc w:val="left"/>
+      <w:pPr>
+        <w:ind w:left="5760" w:hanging="360"/>
+      </w:pPr>
+    </w:lvl>
+    <w:lvl w:ilvl="8" w:tplc="0409001B" w:tentative="1">
+      <w:start w:val="1"/>
+      <w:numFmt w:val="lowerRoman"/>
+      <w:lvlText w:val="%9."/>
+      <w:lvlJc w:val="right"/>
+      <w:pPr>
+        <w:ind w:left="6480" w:hanging="180"/>
+      </w:pPr>
+    </w:lvl>
+  </w:abstractNum>
+  <w:abstractNum w:abstractNumId="4" w15:restartNumberingAfterBreak="0">
     <w:nsid w:val="2EB51A99"/>
     <w:multiLevelType w:val="hybridMultilevel"/>
     <w:tmpl w:val="98B047CA"/>
@@ -593,7 +953,7 @@
       </w:rPr>
     </w:lvl>
   </w:abstractNum>
-  <w:abstractNum w:abstractNumId="4" w15:restartNumberingAfterBreak="0">
+  <w:abstractNum w:abstractNumId="5" w15:restartNumberingAfterBreak="0">
     <w:nsid w:val="7B8E3D37"/>
     <w:multiLevelType w:val="hybridMultilevel"/>
     <w:tmpl w:val="E5C2DFFE"/>
@@ -706,7 +1066,7 @@
       </w:rPr>
     </w:lvl>
   </w:abstractNum>
-  <w:abstractNum w:abstractNumId="5" w15:restartNumberingAfterBreak="0">
+  <w:abstractNum w:abstractNumId="6" w15:restartNumberingAfterBreak="0">
     <w:nsid w:val="7C3727D0"/>
     <w:multiLevelType w:val="hybridMultilevel"/>
     <w:tmpl w:val="01AC9B18"/>
@@ -795,7 +1155,7 @@
       </w:pPr>
     </w:lvl>
   </w:abstractNum>
-  <w:abstractNum w:abstractNumId="6" w15:restartNumberingAfterBreak="0">
+  <w:abstractNum w:abstractNumId="7" w15:restartNumberingAfterBreak="0">
     <w:nsid w:val="7D056B8E"/>
     <w:multiLevelType w:val="hybridMultilevel"/>
     <w:tmpl w:val="3C782AEE"/>
@@ -885,13 +1245,13 @@
     </w:lvl>
   </w:abstractNum>
   <w:num w:numId="1" w16cid:durableId="1288194033">
-    <w:abstractNumId w:val="6"/>
+    <w:abstractNumId w:val="7"/>
   </w:num>
   <w:num w:numId="2" w16cid:durableId="1001930671">
-    <w:abstractNumId w:val="3"/>
+    <w:abstractNumId w:val="4"/>
   </w:num>
   <w:num w:numId="3" w16cid:durableId="1488781638">
-    <w:abstractNumId w:val="5"/>
+    <w:abstractNumId w:val="6"/>
   </w:num>
   <w:num w:numId="4" w16cid:durableId="1677461110">
     <w:abstractNumId w:val="1"/>
@@ -903,7 +1263,10 @@
     <w:abstractNumId w:val="2"/>
   </w:num>
   <w:num w:numId="7" w16cid:durableId="848325617">
-    <w:abstractNumId w:val="4"/>
+    <w:abstractNumId w:val="5"/>
+  </w:num>
+  <w:num w:numId="8" w16cid:durableId="1833061379">
+    <w:abstractNumId w:val="3"/>
   </w:num>
 </w:numbering>
 </file>
@@ -1852,15 +2215,6 @@
 </file>
 
 <file path=customXml/item1.xml><?xml version="1.0" encoding="utf-8"?>
-<?mso-contentType ?>
-<FormTemplates xmlns="http://schemas.microsoft.com/sharepoint/v3/contenttype/forms">
-  <Display>DocumentLibraryForm</Display>
-  <Edit>DocumentLibraryForm</Edit>
-  <New>DocumentLibraryForm</New>
-</FormTemplates>
-</file>
-
-<file path=customXml/item2.xml><?xml version="1.0" encoding="utf-8"?>
 <ct:contentTypeSchema xmlns:ct="http://schemas.microsoft.com/office/2006/metadata/contentType" xmlns:ma="http://schemas.microsoft.com/office/2006/metadata/properties/metaAttributes" ct:_="" ma:_="" ma:contentTypeName="Document" ma:contentTypeID="0x010100F312EB754F236045A0D3EDD082CC91AE" ma:contentTypeVersion="6" ma:contentTypeDescription="Create a new document." ma:contentTypeScope="" ma:versionID="241ce865d663be13d7e342f59527821d">
   <xsd:schema xmlns:xsd="http://www.w3.org/2001/XMLSchema" xmlns:xs="http://www.w3.org/2001/XMLSchema" xmlns:p="http://schemas.microsoft.com/office/2006/metadata/properties" xmlns:ns2="b2cf8adb-cf25-47fc-8c92-b53f2a7e7f06" xmlns:ns3="851dfaa3-aae8-4c03-b90c-7dd4a6526d0d" targetNamespace="http://schemas.microsoft.com/office/2006/metadata/properties" ma:root="true" ma:fieldsID="3129014a3b2306d1c4ed4239399361fd" ns2:_="" ns3:_="">
     <xsd:import namespace="b2cf8adb-cf25-47fc-8c92-b53f2a7e7f06"/>
@@ -2037,15 +2391,16 @@
 </ct:contentTypeSchema>
 </file>
 
-<file path=customXml/itemProps1.xml><?xml version="1.0" encoding="utf-8"?>
-<ds:datastoreItem xmlns:ds="http://schemas.openxmlformats.org/officeDocument/2006/customXml" ds:itemID="{CD4BB3B6-278B-4D84-94A7-35D963E0DDEC}">
-  <ds:schemaRefs>
-    <ds:schemaRef ds:uri="http://schemas.microsoft.com/sharepoint/v3/contenttype/forms"/>
-  </ds:schemaRefs>
-</ds:datastoreItem>
+<file path=customXml/item2.xml><?xml version="1.0" encoding="utf-8"?>
+<?mso-contentType ?>
+<FormTemplates xmlns="http://schemas.microsoft.com/sharepoint/v3/contenttype/forms">
+  <Display>DocumentLibraryForm</Display>
+  <Edit>DocumentLibraryForm</Edit>
+  <New>DocumentLibraryForm</New>
+</FormTemplates>
 </file>
 
-<file path=customXml/itemProps2.xml><?xml version="1.0" encoding="utf-8"?>
+<file path=customXml/itemProps1.xml><?xml version="1.0" encoding="utf-8"?>
 <ds:datastoreItem xmlns:ds="http://schemas.openxmlformats.org/officeDocument/2006/customXml" ds:itemID="{90A074C5-3F52-40AF-9E67-3A20A62A6316}">
   <ds:schemaRefs>
     <ds:schemaRef ds:uri="http://schemas.microsoft.com/office/2006/metadata/contentType"/>
@@ -2062,4 +2417,12 @@
     <ds:schemaRef ds:uri="http://schemas.microsoft.com/internal/obd"/>
   </ds:schemaRefs>
 </ds:datastoreItem>
+</file>
+
+<file path=customXml/itemProps2.xml><?xml version="1.0" encoding="utf-8"?>
+<ds:datastoreItem xmlns:ds="http://schemas.openxmlformats.org/officeDocument/2006/customXml" ds:itemID="{CD4BB3B6-278B-4D84-94A7-35D963E0DDEC}">
+  <ds:schemaRefs>
+    <ds:schemaRef ds:uri="http://schemas.microsoft.com/sharepoint/v3/contenttype/forms"/>
+  </ds:schemaRefs>
+</ds:datastoreItem>
 </file>
</xml_diff>

<commit_message>
Update the Supply Model Workflows.docx
</commit_message>
<xml_diff>
--- a/Documentation/Supply Model Workflows.docx
+++ b/Documentation/Supply Model Workflows.docx
@@ -1,13 +1,18 @@
 
 <file path=word/document.xml><?xml version="1.0" encoding="utf-8"?>
-<w:document xmlns:wpc="http://schemas.microsoft.com/office/word/2010/wordprocessingCanvas" xmlns:cx="http://schemas.microsoft.com/office/drawing/2014/chartex" xmlns:cx1="http://schemas.microsoft.com/office/drawing/2015/9/8/chartex" xmlns:cx2="http://schemas.microsoft.com/office/drawing/2015/10/21/chartex" xmlns:cx3="http://schemas.microsoft.com/office/drawing/2016/5/9/chartex" xmlns:cx4="http://schemas.microsoft.com/office/drawing/2016/5/10/chartex" xmlns:cx5="http://schemas.microsoft.com/office/drawing/2016/5/11/chartex" xmlns:cx6="http://schemas.microsoft.com/office/drawing/2016/5/12/chartex" xmlns:cx7="http://schemas.microsoft.com/office/drawing/2016/5/13/chartex" xmlns:cx8="http://schemas.microsoft.com/office/drawing/2016/5/14/chartex" xmlns:mc="http://schemas.openxmlformats.org/markup-compatibility/2006" xmlns:aink="http://schemas.microsoft.com/office/drawing/2016/ink" xmlns:am3d="http://schemas.microsoft.com/office/drawing/2017/model3d" xmlns:o="urn:schemas-microsoft-com:office:office" xmlns:oel="http://schemas.microsoft.com/office/2019/extlst" xmlns:r="http://schemas.openxmlformats.org/officeDocument/2006/relationships" xmlns:m="http://schemas.openxmlformats.org/officeDocument/2006/math" xmlns:v="urn:schemas-microsoft-com:vml" xmlns:wp14="http://schemas.microsoft.com/office/word/2010/wordprocessingDrawing" xmlns:wp="http://schemas.openxmlformats.org/drawingml/2006/wordprocessingDrawing" xmlns:w10="urn:schemas-microsoft-com:office:word" xmlns:w="http://schemas.openxmlformats.org/wordprocessingml/2006/main" xmlns:w14="http://schemas.microsoft.com/office/word/2010/wordml" xmlns:w15="http://schemas.microsoft.com/office/word/2012/wordml" xmlns:w16cex="http://schemas.microsoft.com/office/word/2018/wordml/cex" xmlns:w16cid="http://schemas.microsoft.com/office/word/2016/wordml/cid" xmlns:w16="http://schemas.microsoft.com/office/word/2018/wordml" xmlns:w16sdtdh="http://schemas.microsoft.com/office/word/2020/wordml/sdtdatahash" xmlns:w16se="http://schemas.microsoft.com/office/word/2015/wordml/symex" xmlns:wpg="http://schemas.microsoft.com/office/word/2010/wordprocessingGroup" xmlns:wpi="http://schemas.microsoft.com/office/word/2010/wordprocessingInk" xmlns:wne="http://schemas.microsoft.com/office/word/2006/wordml" xmlns:wps="http://schemas.microsoft.com/office/word/2010/wordprocessingShape" mc:Ignorable="w14 w15 w16se w16cid w16 w16cex w16sdtdh wp14">
+<w:document xmlns:wpc="http://schemas.microsoft.com/office/word/2010/wordprocessingCanvas" xmlns:cx="http://schemas.microsoft.com/office/drawing/2014/chartex" xmlns:cx1="http://schemas.microsoft.com/office/drawing/2015/9/8/chartex" xmlns:cx2="http://schemas.microsoft.com/office/drawing/2015/10/21/chartex" xmlns:cx3="http://schemas.microsoft.com/office/drawing/2016/5/9/chartex" xmlns:cx4="http://schemas.microsoft.com/office/drawing/2016/5/10/chartex" xmlns:cx5="http://schemas.microsoft.com/office/drawing/2016/5/11/chartex" xmlns:cx6="http://schemas.microsoft.com/office/drawing/2016/5/12/chartex" xmlns:cx7="http://schemas.microsoft.com/office/drawing/2016/5/13/chartex" xmlns:cx8="http://schemas.microsoft.com/office/drawing/2016/5/14/chartex" xmlns:mc="http://schemas.openxmlformats.org/markup-compatibility/2006" xmlns:aink="http://schemas.microsoft.com/office/drawing/2016/ink" xmlns:am3d="http://schemas.microsoft.com/office/drawing/2017/model3d" xmlns:o="urn:schemas-microsoft-com:office:office" xmlns:oel="http://schemas.microsoft.com/office/2019/extlst" xmlns:r="http://schemas.openxmlformats.org/officeDocument/2006/relationships" xmlns:m="http://schemas.openxmlformats.org/officeDocument/2006/math" xmlns:v="urn:schemas-microsoft-com:vml" xmlns:wp14="http://schemas.microsoft.com/office/word/2010/wordprocessingDrawing" xmlns:wp="http://schemas.openxmlformats.org/drawingml/2006/wordprocessingDrawing" xmlns:w10="urn:schemas-microsoft-com:office:word" xmlns:w="http://schemas.openxmlformats.org/wordprocessingml/2006/main" xmlns:w14="http://schemas.microsoft.com/office/word/2010/wordml" xmlns:w15="http://schemas.microsoft.com/office/word/2012/wordml" xmlns:w16cex="http://schemas.microsoft.com/office/word/2018/wordml/cex" xmlns:w16cid="http://schemas.microsoft.com/office/word/2016/wordml/cid" xmlns:w16="http://schemas.microsoft.com/office/word/2018/wordml" xmlns:w16du="http://schemas.microsoft.com/office/word/2023/wordml/word16du" xmlns:w16sdtdh="http://schemas.microsoft.com/office/word/2020/wordml/sdtdatahash" xmlns:w16se="http://schemas.microsoft.com/office/word/2015/wordml/symex" xmlns:wpg="http://schemas.microsoft.com/office/word/2010/wordprocessingGroup" xmlns:wpi="http://schemas.microsoft.com/office/word/2010/wordprocessingInk" xmlns:wne="http://schemas.microsoft.com/office/word/2006/wordml" xmlns:wps="http://schemas.microsoft.com/office/word/2010/wordprocessingShape" mc:Ignorable="w14 w15 w16se w16cid w16 w16cex w16sdtdh wp14">
   <w:body>
     <w:p>
       <w:pPr>
         <w:pStyle w:val="Heading2"/>
       </w:pPr>
-      <w:r>
-        <w:t>Scripts</w:t>
+    </w:p>
+    <w:p>
+      <w:pPr>
+        <w:pStyle w:val="Heading2"/>
+      </w:pPr>
+      <w:r>
+        <w:t>Order of Operations for RR PRMS Data Scraping/Processing</w:t>
       </w:r>
     </w:p>
     <w:p>
@@ -15,11 +20,14 @@
         <w:pStyle w:val="ListParagraph"/>
         <w:numPr>
           <w:ilvl w:val="0"/>
-          <w:numId w:val="6"/>
+          <w:numId w:val="8"/>
         </w:numPr>
       </w:pPr>
       <w:r>
-        <w:t>CIMIS_Scraper.R</w:t>
+        <w:t xml:space="preserve">Run Downsizer for the Observed Data Range: </w:t>
+      </w:r>
+      <w:r>
+        <w:t xml:space="preserve"> 4/1/2023 – 5/8/2023</w:t>
       </w:r>
     </w:p>
     <w:p>
@@ -27,11 +35,11 @@
         <w:pStyle w:val="ListParagraph"/>
         <w:numPr>
           <w:ilvl w:val="0"/>
-          <w:numId w:val="7"/>
+          <w:numId w:val="8"/>
         </w:numPr>
       </w:pPr>
       <w:r>
-        <w:t>Working correctly as of 3/13/2023</w:t>
+        <w:t>Run PRISM_Scraper.R to download PRISM temperature and precipitation data</w:t>
       </w:r>
     </w:p>
     <w:p>
@@ -39,11 +47,11 @@
         <w:pStyle w:val="ListParagraph"/>
         <w:numPr>
           <w:ilvl w:val="0"/>
-          <w:numId w:val="6"/>
+          <w:numId w:val="8"/>
         </w:numPr>
       </w:pPr>
       <w:r>
-        <w:t>CNRFC_Precipitation_Scraper.R</w:t>
+        <w:t>Run PRISM_Processor.R to format PRISM data appropriately</w:t>
       </w:r>
     </w:p>
     <w:p>
@@ -51,11 +59,11 @@
         <w:pStyle w:val="ListParagraph"/>
         <w:numPr>
           <w:ilvl w:val="0"/>
-          <w:numId w:val="7"/>
+          <w:numId w:val="8"/>
         </w:numPr>
       </w:pPr>
       <w:r>
-        <w:t>Needs to be built out</w:t>
+        <w:t>Run CNRFC_Scraper.R to download CNRFC temperature and precipitation data</w:t>
       </w:r>
     </w:p>
     <w:p>
@@ -63,23 +71,11 @@
         <w:pStyle w:val="ListParagraph"/>
         <w:numPr>
           <w:ilvl w:val="0"/>
-          <w:numId w:val="6"/>
+          <w:numId w:val="8"/>
         </w:numPr>
       </w:pPr>
       <w:r>
-        <w:t>CNRFC_Temperature_Scraper.R</w:t>
-      </w:r>
-    </w:p>
-    <w:p>
-      <w:pPr>
-        <w:pStyle w:val="ListParagraph"/>
-        <w:numPr>
-          <w:ilvl w:val="1"/>
-          <w:numId w:val="6"/>
-        </w:numPr>
-      </w:pPr>
-      <w:r>
-        <w:t>Working correctly; downloading all CSVs as of 3/13/2023</w:t>
+        <w:t>Run CNRC_RR_Processor.R to format the CNRFC data appropriately</w:t>
       </w:r>
     </w:p>
     <w:p>
@@ -87,11 +83,11 @@
         <w:pStyle w:val="ListParagraph"/>
         <w:numPr>
           <w:ilvl w:val="0"/>
-          <w:numId w:val="6"/>
+          <w:numId w:val="8"/>
         </w:numPr>
       </w:pPr>
       <w:r>
-        <w:t>Dat_File_Manipulation.R</w:t>
+        <w:t>Run Downsizer_Processor.R script to format Downsizer data appropriately</w:t>
       </w:r>
     </w:p>
     <w:p>
@@ -99,11 +95,11 @@
         <w:pStyle w:val="ListParagraph"/>
         <w:numPr>
           <w:ilvl w:val="0"/>
-          <w:numId w:val="6"/>
+          <w:numId w:val="8"/>
         </w:numPr>
       </w:pPr>
       <w:r>
-        <w:t>Downsizer_Headers_Extraction.R</w:t>
+        <w:t>Run CIMIS_Scraper.R to download and format CIMIS data appropriately</w:t>
       </w:r>
     </w:p>
     <w:p>
@@ -111,11 +107,11 @@
         <w:pStyle w:val="ListParagraph"/>
         <w:numPr>
           <w:ilvl w:val="0"/>
-          <w:numId w:val="6"/>
+          <w:numId w:val="8"/>
         </w:numPr>
       </w:pPr>
       <w:r>
-        <w:t>Downsizer_Processor.R</w:t>
+        <w:t>Run RAWS_Scraper.R to download and format RAWS data appr</w:t>
       </w:r>
     </w:p>
     <w:p>
@@ -123,11 +119,49 @@
         <w:pStyle w:val="ListParagraph"/>
         <w:numPr>
           <w:ilvl w:val="0"/>
-          <w:numId w:val="6"/>
+          <w:numId w:val="8"/>
         </w:numPr>
       </w:pPr>
       <w:r>
-        <w:t>Filter_Loop_To_Create_Multiple_Dataframes.R</w:t>
+        <w:t xml:space="preserve">Run Dat_Shell_Manipulation.R to generate the text file, </w:t>
+      </w:r>
+      <w:r>
+        <w:rPr>
+          <w:i/>
+          <w:iCs/>
+        </w:rPr>
+        <w:t>DAT_Final_2023-0</w:t>
+      </w:r>
+      <w:r>
+        <w:rPr>
+          <w:i/>
+          <w:iCs/>
+        </w:rPr>
+        <w:t>5</w:t>
+      </w:r>
+      <w:r>
+        <w:rPr>
+          <w:i/>
+          <w:iCs/>
+        </w:rPr>
+        <w:t>-</w:t>
+      </w:r>
+      <w:r>
+        <w:rPr>
+          <w:i/>
+          <w:iCs/>
+        </w:rPr>
+        <w:t>07</w:t>
+      </w:r>
+      <w:r>
+        <w:rPr>
+          <w:i/>
+          <w:iCs/>
+        </w:rPr>
+        <w:t>.txt,</w:t>
+      </w:r>
+      <w:r>
+        <w:t xml:space="preserve"> from which to copy and paste into the DAT file</w:t>
       </w:r>
     </w:p>
     <w:p>
@@ -135,11 +169,79 @@
         <w:pStyle w:val="ListParagraph"/>
         <w:numPr>
           <w:ilvl w:val="0"/>
-          <w:numId w:val="6"/>
+          <w:numId w:val="8"/>
         </w:numPr>
       </w:pPr>
       <w:r>
-        <w:t>PRISM_Processor.R</w:t>
+        <w:t xml:space="preserve">Replace the data in the </w:t>
+      </w:r>
+      <w:r>
+        <w:rPr>
+          <w:i/>
+          <w:iCs/>
+        </w:rPr>
+        <w:t>data_update_to_2023-0</w:t>
+      </w:r>
+      <w:r>
+        <w:rPr>
+          <w:i/>
+          <w:iCs/>
+        </w:rPr>
+        <w:t>5</w:t>
+      </w:r>
+      <w:r>
+        <w:rPr>
+          <w:i/>
+          <w:iCs/>
+        </w:rPr>
+        <w:t>-</w:t>
+      </w:r>
+      <w:r>
+        <w:rPr>
+          <w:i/>
+          <w:iCs/>
+        </w:rPr>
+        <w:t>07</w:t>
+      </w:r>
+      <w:r>
+        <w:rPr>
+          <w:i/>
+          <w:iCs/>
+        </w:rPr>
+        <w:t xml:space="preserve">.dat file </w:t>
+      </w:r>
+      <w:r>
+        <w:t xml:space="preserve">for date range </w:t>
+      </w:r>
+      <w:r>
+        <w:t>4/</w:t>
+      </w:r>
+      <w:r>
+        <w:t xml:space="preserve">1/2023 – </w:t>
+      </w:r>
+      <w:r>
+        <w:t>5</w:t>
+      </w:r>
+      <w:r>
+        <w:t>/</w:t>
+      </w:r>
+      <w:r>
+        <w:t>13</w:t>
+      </w:r>
+      <w:r>
+        <w:t>/2023 with the data in DAT_Final_2023-0</w:t>
+      </w:r>
+      <w:r>
+        <w:t>5</w:t>
+      </w:r>
+      <w:r>
+        <w:t>-</w:t>
+      </w:r>
+      <w:r>
+        <w:t>07</w:t>
+      </w:r>
+      <w:r>
+        <w:t>.txt (except for the header row)</w:t>
       </w:r>
     </w:p>
     <w:p>
@@ -147,11 +249,11 @@
         <w:pStyle w:val="ListParagraph"/>
         <w:numPr>
           <w:ilvl w:val="0"/>
-          <w:numId w:val="6"/>
+          <w:numId w:val="8"/>
         </w:numPr>
       </w:pPr>
       <w:r>
-        <w:t>PRISM_Scraper.R</w:t>
+        <w:t>Run the PRMS model</w:t>
       </w:r>
     </w:p>
     <w:p>
@@ -159,25 +261,161 @@
         <w:pStyle w:val="ListParagraph"/>
         <w:numPr>
           <w:ilvl w:val="0"/>
-          <w:numId w:val="6"/>
+          <w:numId w:val="8"/>
         </w:numPr>
       </w:pPr>
       <w:r>
-        <w:t>RAWS_Scraper.R</w:t>
+        <w:t xml:space="preserve">Copy and paste the output of the PRMS model into the </w:t>
+      </w:r>
+      <w:r>
+        <w:rPr>
+          <w:i/>
+          <w:iCs/>
+        </w:rPr>
+        <w:t xml:space="preserve">InputData </w:t>
+      </w:r>
+      <w:r>
+        <w:t>of the GitHub repository</w:t>
       </w:r>
     </w:p>
     <w:p>
       <w:pPr>
         <w:pStyle w:val="ListParagraph"/>
         <w:numPr>
-          <w:ilvl w:val="1"/>
-          <w:numId w:val="6"/>
+          <w:ilvl w:val="0"/>
+          <w:numId w:val="8"/>
         </w:numPr>
       </w:pPr>
       <w:r>
-        <w:t>Working correctly as of 3/13/2023</w:t>
+        <w:t>Run PRMS_Processor.R to convert the PRMS output into acre-feet per day for the timeframe of interest (April 2023). The exported CSV, URR_2023-04.csv</w:t>
+      </w:r>
+      <w:r>
+        <w:rPr>
+          <w:i/>
+          <w:iCs/>
+        </w:rPr>
+        <w:t xml:space="preserve"> </w:t>
+      </w:r>
+      <w:r>
+        <w:t>will inform the Flows spreadsheet required by the Upper Russian River DWRAT Model</w:t>
       </w:r>
     </w:p>
+    <w:p/>
+    <w:p>
+      <w:pPr>
+        <w:pStyle w:val="Heading2"/>
+      </w:pPr>
+      <w:r>
+        <w:t>Order of Operations for SRP Data Scraping/Processing</w:t>
+      </w:r>
+    </w:p>
+    <w:p>
+      <w:pPr>
+        <w:pStyle w:val="ListParagraph"/>
+        <w:numPr>
+          <w:ilvl w:val="0"/>
+          <w:numId w:val="9"/>
+        </w:numPr>
+      </w:pPr>
+      <w:r>
+        <w:t>Run PRISM_Scraper.R to download PRISM temperature and precipitation data (</w:t>
+      </w:r>
+      <w:r>
+        <w:rPr>
+          <w:i/>
+        </w:rPr>
+        <w:t>this step coincides with step 2 of the SRP workflow, so you don’t need to run the script again if you’ve run it earlier in the day).</w:t>
+      </w:r>
+    </w:p>
+    <w:p>
+      <w:pPr>
+        <w:pStyle w:val="ListParagraph"/>
+        <w:numPr>
+          <w:ilvl w:val="0"/>
+          <w:numId w:val="9"/>
+        </w:numPr>
+      </w:pPr>
+      <w:r>
+        <w:t xml:space="preserve">Run CNRFC_Scraper.R to download CNRFC temperature and precipitation data </w:t>
+      </w:r>
+      <w:r>
+        <w:rPr>
+          <w:i/>
+          <w:iCs/>
+        </w:rPr>
+        <w:t>(this step coincides with step 2 of the RR PRMS workflow, so you don’t need to run the scrip</w:t>
+      </w:r>
+      <w:r>
+        <w:rPr>
+          <w:i/>
+          <w:iCs/>
+        </w:rPr>
+        <w:t>t again if you’ve run it earlier in the day</w:t>
+      </w:r>
+      <w:r>
+        <w:rPr>
+          <w:i/>
+          <w:iCs/>
+        </w:rPr>
+        <w:t>)</w:t>
+      </w:r>
+      <w:r>
+        <w:rPr>
+          <w:i/>
+          <w:iCs/>
+        </w:rPr>
+        <w:t>.</w:t>
+      </w:r>
+    </w:p>
+    <w:p>
+      <w:pPr>
+        <w:pStyle w:val="ListParagraph"/>
+        <w:numPr>
+          <w:ilvl w:val="0"/>
+          <w:numId w:val="9"/>
+        </w:numPr>
+      </w:pPr>
+      <w:r>
+        <w:t>Run CNRFC_SRP_Processor.R, which produces SRP_Processed.csv</w:t>
+      </w:r>
+    </w:p>
+    <w:p>
+      <w:pPr>
+        <w:pStyle w:val="ListParagraph"/>
+        <w:numPr>
+          <w:ilvl w:val="0"/>
+          <w:numId w:val="9"/>
+        </w:numPr>
+      </w:pPr>
+      <w:r>
+        <w:t>Run PRISM_SRP_Processor.R</w:t>
+      </w:r>
+    </w:p>
+    <w:p>
+      <w:pPr>
+        <w:pStyle w:val="ListParagraph"/>
+        <w:numPr>
+          <w:ilvl w:val="0"/>
+          <w:numId w:val="9"/>
+        </w:numPr>
+      </w:pPr>
+      <w:r>
+        <w:t>Paste the columns from SRP_Processed.csv into the Climate Stresses update excel spreadsheet</w:t>
+      </w:r>
+    </w:p>
+    <w:p>
+      <w:pPr>
+        <w:pStyle w:val="ListParagraph"/>
+        <w:numPr>
+          <w:ilvl w:val="0"/>
+          <w:numId w:val="9"/>
+        </w:numPr>
+      </w:pPr>
+      <w:r>
+        <w:t>Copy the formatted data from the Climate Stressed Update Excel spreadsheet into the climate .dat file</w:t>
+      </w:r>
+    </w:p>
+    <w:p/>
     <w:sectPr>
       <w:pgSz w:w="12240" w:h="15840"/>
       <w:pgMar w:top="1440" w:right="1440" w:bottom="1440" w:left="1440" w:header="720" w:footer="720" w:gutter="0"/>
@@ -189,7 +427,7 @@
 </file>
 
 <file path=word/numbering.xml><?xml version="1.0" encoding="utf-8"?>
-<w:numbering xmlns:wpc="http://schemas.microsoft.com/office/word/2010/wordprocessingCanvas" xmlns:cx="http://schemas.microsoft.com/office/drawing/2014/chartex" xmlns:cx1="http://schemas.microsoft.com/office/drawing/2015/9/8/chartex" xmlns:cx2="http://schemas.microsoft.com/office/drawing/2015/10/21/chartex" xmlns:cx3="http://schemas.microsoft.com/office/drawing/2016/5/9/chartex" xmlns:cx4="http://schemas.microsoft.com/office/drawing/2016/5/10/chartex" xmlns:cx5="http://schemas.microsoft.com/office/drawing/2016/5/11/chartex" xmlns:cx6="http://schemas.microsoft.com/office/drawing/2016/5/12/chartex" xmlns:cx7="http://schemas.microsoft.com/office/drawing/2016/5/13/chartex" xmlns:cx8="http://schemas.microsoft.com/office/drawing/2016/5/14/chartex" xmlns:mc="http://schemas.openxmlformats.org/markup-compatibility/2006" xmlns:aink="http://schemas.microsoft.com/office/drawing/2016/ink" xmlns:am3d="http://schemas.microsoft.com/office/drawing/2017/model3d" xmlns:o="urn:schemas-microsoft-com:office:office" xmlns:oel="http://schemas.microsoft.com/office/2019/extlst" xmlns:r="http://schemas.openxmlformats.org/officeDocument/2006/relationships" xmlns:m="http://schemas.openxmlformats.org/officeDocument/2006/math" xmlns:v="urn:schemas-microsoft-com:vml" xmlns:wp14="http://schemas.microsoft.com/office/word/2010/wordprocessingDrawing" xmlns:wp="http://schemas.openxmlformats.org/drawingml/2006/wordprocessingDrawing" xmlns:w10="urn:schemas-microsoft-com:office:word" xmlns:w="http://schemas.openxmlformats.org/wordprocessingml/2006/main" xmlns:w14="http://schemas.microsoft.com/office/word/2010/wordml" xmlns:w15="http://schemas.microsoft.com/office/word/2012/wordml" xmlns:w16cex="http://schemas.microsoft.com/office/word/2018/wordml/cex" xmlns:w16cid="http://schemas.microsoft.com/office/word/2016/wordml/cid" xmlns:w16="http://schemas.microsoft.com/office/word/2018/wordml" xmlns:w16sdtdh="http://schemas.microsoft.com/office/word/2020/wordml/sdtdatahash" xmlns:w16se="http://schemas.microsoft.com/office/word/2015/wordml/symex" xmlns:wpg="http://schemas.microsoft.com/office/word/2010/wordprocessingGroup" xmlns:wpi="http://schemas.microsoft.com/office/word/2010/wordprocessingInk" xmlns:wne="http://schemas.microsoft.com/office/word/2006/wordml" xmlns:wps="http://schemas.microsoft.com/office/word/2010/wordprocessingShape" mc:Ignorable="w14 w15 w16se w16cid w16 w16cex w16sdtdh wp14">
+<w:numbering xmlns:wpc="http://schemas.microsoft.com/office/word/2010/wordprocessingCanvas" xmlns:cx="http://schemas.microsoft.com/office/drawing/2014/chartex" xmlns:cx1="http://schemas.microsoft.com/office/drawing/2015/9/8/chartex" xmlns:cx2="http://schemas.microsoft.com/office/drawing/2015/10/21/chartex" xmlns:cx3="http://schemas.microsoft.com/office/drawing/2016/5/9/chartex" xmlns:cx4="http://schemas.microsoft.com/office/drawing/2016/5/10/chartex" xmlns:cx5="http://schemas.microsoft.com/office/drawing/2016/5/11/chartex" xmlns:cx6="http://schemas.microsoft.com/office/drawing/2016/5/12/chartex" xmlns:cx7="http://schemas.microsoft.com/office/drawing/2016/5/13/chartex" xmlns:cx8="http://schemas.microsoft.com/office/drawing/2016/5/14/chartex" xmlns:mc="http://schemas.openxmlformats.org/markup-compatibility/2006" xmlns:aink="http://schemas.microsoft.com/office/drawing/2016/ink" xmlns:am3d="http://schemas.microsoft.com/office/drawing/2017/model3d" xmlns:o="urn:schemas-microsoft-com:office:office" xmlns:oel="http://schemas.microsoft.com/office/2019/extlst" xmlns:r="http://schemas.openxmlformats.org/officeDocument/2006/relationships" xmlns:m="http://schemas.openxmlformats.org/officeDocument/2006/math" xmlns:v="urn:schemas-microsoft-com:vml" xmlns:wp14="http://schemas.microsoft.com/office/word/2010/wordprocessingDrawing" xmlns:wp="http://schemas.openxmlformats.org/drawingml/2006/wordprocessingDrawing" xmlns:w10="urn:schemas-microsoft-com:office:word" xmlns:w="http://schemas.openxmlformats.org/wordprocessingml/2006/main" xmlns:w14="http://schemas.microsoft.com/office/word/2010/wordml" xmlns:w15="http://schemas.microsoft.com/office/word/2012/wordml" xmlns:w16cex="http://schemas.microsoft.com/office/word/2018/wordml/cex" xmlns:w16cid="http://schemas.microsoft.com/office/word/2016/wordml/cid" xmlns:w16="http://schemas.microsoft.com/office/word/2018/wordml" xmlns:w16du="http://schemas.microsoft.com/office/word/2023/wordml/word16du" xmlns:w16sdtdh="http://schemas.microsoft.com/office/word/2020/wordml/sdtdatahash" xmlns:w16se="http://schemas.microsoft.com/office/word/2015/wordml/symex" xmlns:wpg="http://schemas.microsoft.com/office/word/2010/wordprocessingGroup" xmlns:wpi="http://schemas.microsoft.com/office/word/2010/wordprocessingInk" xmlns:wne="http://schemas.microsoft.com/office/word/2006/wordml" xmlns:wps="http://schemas.microsoft.com/office/word/2010/wordprocessingShape" mc:Ignorable="w14 w15 w16se w16cid w16 w16cex w16sdtdh wp14">
   <w:abstractNum w:abstractNumId="0" w15:restartNumberingAfterBreak="0">
     <w:nsid w:val="03447ADE"/>
     <w:multiLevelType w:val="hybridMultilevel"/>
@@ -482,6 +720,95 @@
     </w:lvl>
   </w:abstractNum>
   <w:abstractNum w:abstractNumId="3" w15:restartNumberingAfterBreak="0">
+    <w:nsid w:val="2CCE1931"/>
+    <w:multiLevelType w:val="hybridMultilevel"/>
+    <w:tmpl w:val="4FC82642"/>
+    <w:lvl w:ilvl="0" w:tplc="04090011">
+      <w:start w:val="1"/>
+      <w:numFmt w:val="decimal"/>
+      <w:lvlText w:val="%1)"/>
+      <w:lvlJc w:val="left"/>
+      <w:pPr>
+        <w:ind w:left="720" w:hanging="360"/>
+      </w:pPr>
+      <w:rPr>
+        <w:rFonts w:hint="default"/>
+      </w:rPr>
+    </w:lvl>
+    <w:lvl w:ilvl="1" w:tplc="04090019" w:tentative="1">
+      <w:start w:val="1"/>
+      <w:numFmt w:val="lowerLetter"/>
+      <w:lvlText w:val="%2."/>
+      <w:lvlJc w:val="left"/>
+      <w:pPr>
+        <w:ind w:left="1440" w:hanging="360"/>
+      </w:pPr>
+    </w:lvl>
+    <w:lvl w:ilvl="2" w:tplc="0409001B" w:tentative="1">
+      <w:start w:val="1"/>
+      <w:numFmt w:val="lowerRoman"/>
+      <w:lvlText w:val="%3."/>
+      <w:lvlJc w:val="right"/>
+      <w:pPr>
+        <w:ind w:left="2160" w:hanging="180"/>
+      </w:pPr>
+    </w:lvl>
+    <w:lvl w:ilvl="3" w:tplc="0409000F" w:tentative="1">
+      <w:start w:val="1"/>
+      <w:numFmt w:val="decimal"/>
+      <w:lvlText w:val="%4."/>
+      <w:lvlJc w:val="left"/>
+      <w:pPr>
+        <w:ind w:left="2880" w:hanging="360"/>
+      </w:pPr>
+    </w:lvl>
+    <w:lvl w:ilvl="4" w:tplc="04090019" w:tentative="1">
+      <w:start w:val="1"/>
+      <w:numFmt w:val="lowerLetter"/>
+      <w:lvlText w:val="%5."/>
+      <w:lvlJc w:val="left"/>
+      <w:pPr>
+        <w:ind w:left="3600" w:hanging="360"/>
+      </w:pPr>
+    </w:lvl>
+    <w:lvl w:ilvl="5" w:tplc="0409001B" w:tentative="1">
+      <w:start w:val="1"/>
+      <w:numFmt w:val="lowerRoman"/>
+      <w:lvlText w:val="%6."/>
+      <w:lvlJc w:val="right"/>
+      <w:pPr>
+        <w:ind w:left="4320" w:hanging="180"/>
+      </w:pPr>
+    </w:lvl>
+    <w:lvl w:ilvl="6" w:tplc="0409000F" w:tentative="1">
+      <w:start w:val="1"/>
+      <w:numFmt w:val="decimal"/>
+      <w:lvlText w:val="%7."/>
+      <w:lvlJc w:val="left"/>
+      <w:pPr>
+        <w:ind w:left="5040" w:hanging="360"/>
+      </w:pPr>
+    </w:lvl>
+    <w:lvl w:ilvl="7" w:tplc="04090019" w:tentative="1">
+      <w:start w:val="1"/>
+      <w:numFmt w:val="lowerLetter"/>
+      <w:lvlText w:val="%8."/>
+      <w:lvlJc w:val="left"/>
+      <w:pPr>
+        <w:ind w:left="5760" w:hanging="360"/>
+      </w:pPr>
+    </w:lvl>
+    <w:lvl w:ilvl="8" w:tplc="0409001B" w:tentative="1">
+      <w:start w:val="1"/>
+      <w:numFmt w:val="lowerRoman"/>
+      <w:lvlText w:val="%9."/>
+      <w:lvlJc w:val="right"/>
+      <w:pPr>
+        <w:ind w:left="6480" w:hanging="180"/>
+      </w:pPr>
+    </w:lvl>
+  </w:abstractNum>
+  <w:abstractNum w:abstractNumId="4" w15:restartNumberingAfterBreak="0">
     <w:nsid w:val="2EB51A99"/>
     <w:multiLevelType w:val="hybridMultilevel"/>
     <w:tmpl w:val="98B047CA"/>
@@ -593,7 +920,96 @@
       </w:rPr>
     </w:lvl>
   </w:abstractNum>
-  <w:abstractNum w:abstractNumId="4" w15:restartNumberingAfterBreak="0">
+  <w:abstractNum w:abstractNumId="5" w15:restartNumberingAfterBreak="0">
+    <w:nsid w:val="6DA17974"/>
+    <w:multiLevelType w:val="hybridMultilevel"/>
+    <w:tmpl w:val="C84E0E48"/>
+    <w:lvl w:ilvl="0" w:tplc="04090011">
+      <w:start w:val="1"/>
+      <w:numFmt w:val="decimal"/>
+      <w:lvlText w:val="%1)"/>
+      <w:lvlJc w:val="left"/>
+      <w:pPr>
+        <w:ind w:left="720" w:hanging="360"/>
+      </w:pPr>
+      <w:rPr>
+        <w:rFonts w:hint="default"/>
+      </w:rPr>
+    </w:lvl>
+    <w:lvl w:ilvl="1" w:tplc="04090019" w:tentative="1">
+      <w:start w:val="1"/>
+      <w:numFmt w:val="lowerLetter"/>
+      <w:lvlText w:val="%2."/>
+      <w:lvlJc w:val="left"/>
+      <w:pPr>
+        <w:ind w:left="1440" w:hanging="360"/>
+      </w:pPr>
+    </w:lvl>
+    <w:lvl w:ilvl="2" w:tplc="0409001B" w:tentative="1">
+      <w:start w:val="1"/>
+      <w:numFmt w:val="lowerRoman"/>
+      <w:lvlText w:val="%3."/>
+      <w:lvlJc w:val="right"/>
+      <w:pPr>
+        <w:ind w:left="2160" w:hanging="180"/>
+      </w:pPr>
+    </w:lvl>
+    <w:lvl w:ilvl="3" w:tplc="0409000F" w:tentative="1">
+      <w:start w:val="1"/>
+      <w:numFmt w:val="decimal"/>
+      <w:lvlText w:val="%4."/>
+      <w:lvlJc w:val="left"/>
+      <w:pPr>
+        <w:ind w:left="2880" w:hanging="360"/>
+      </w:pPr>
+    </w:lvl>
+    <w:lvl w:ilvl="4" w:tplc="04090019" w:tentative="1">
+      <w:start w:val="1"/>
+      <w:numFmt w:val="lowerLetter"/>
+      <w:lvlText w:val="%5."/>
+      <w:lvlJc w:val="left"/>
+      <w:pPr>
+        <w:ind w:left="3600" w:hanging="360"/>
+      </w:pPr>
+    </w:lvl>
+    <w:lvl w:ilvl="5" w:tplc="0409001B" w:tentative="1">
+      <w:start w:val="1"/>
+      <w:numFmt w:val="lowerRoman"/>
+      <w:lvlText w:val="%6."/>
+      <w:lvlJc w:val="right"/>
+      <w:pPr>
+        <w:ind w:left="4320" w:hanging="180"/>
+      </w:pPr>
+    </w:lvl>
+    <w:lvl w:ilvl="6" w:tplc="0409000F" w:tentative="1">
+      <w:start w:val="1"/>
+      <w:numFmt w:val="decimal"/>
+      <w:lvlText w:val="%7."/>
+      <w:lvlJc w:val="left"/>
+      <w:pPr>
+        <w:ind w:left="5040" w:hanging="360"/>
+      </w:pPr>
+    </w:lvl>
+    <w:lvl w:ilvl="7" w:tplc="04090019" w:tentative="1">
+      <w:start w:val="1"/>
+      <w:numFmt w:val="lowerLetter"/>
+      <w:lvlText w:val="%8."/>
+      <w:lvlJc w:val="left"/>
+      <w:pPr>
+        <w:ind w:left="5760" w:hanging="360"/>
+      </w:pPr>
+    </w:lvl>
+    <w:lvl w:ilvl="8" w:tplc="0409001B" w:tentative="1">
+      <w:start w:val="1"/>
+      <w:numFmt w:val="lowerRoman"/>
+      <w:lvlText w:val="%9."/>
+      <w:lvlJc w:val="right"/>
+      <w:pPr>
+        <w:ind w:left="6480" w:hanging="180"/>
+      </w:pPr>
+    </w:lvl>
+  </w:abstractNum>
+  <w:abstractNum w:abstractNumId="6" w15:restartNumberingAfterBreak="0">
     <w:nsid w:val="7B8E3D37"/>
     <w:multiLevelType w:val="hybridMultilevel"/>
     <w:tmpl w:val="E5C2DFFE"/>
@@ -706,7 +1122,7 @@
       </w:rPr>
     </w:lvl>
   </w:abstractNum>
-  <w:abstractNum w:abstractNumId="5" w15:restartNumberingAfterBreak="0">
+  <w:abstractNum w:abstractNumId="7" w15:restartNumberingAfterBreak="0">
     <w:nsid w:val="7C3727D0"/>
     <w:multiLevelType w:val="hybridMultilevel"/>
     <w:tmpl w:val="01AC9B18"/>
@@ -795,7 +1211,7 @@
       </w:pPr>
     </w:lvl>
   </w:abstractNum>
-  <w:abstractNum w:abstractNumId="6" w15:restartNumberingAfterBreak="0">
+  <w:abstractNum w:abstractNumId="8" w15:restartNumberingAfterBreak="0">
     <w:nsid w:val="7D056B8E"/>
     <w:multiLevelType w:val="hybridMultilevel"/>
     <w:tmpl w:val="3C782AEE"/>
@@ -885,13 +1301,13 @@
     </w:lvl>
   </w:abstractNum>
   <w:num w:numId="1" w16cid:durableId="1288194033">
-    <w:abstractNumId w:val="6"/>
+    <w:abstractNumId w:val="8"/>
   </w:num>
   <w:num w:numId="2" w16cid:durableId="1001930671">
-    <w:abstractNumId w:val="3"/>
+    <w:abstractNumId w:val="4"/>
   </w:num>
   <w:num w:numId="3" w16cid:durableId="1488781638">
-    <w:abstractNumId w:val="5"/>
+    <w:abstractNumId w:val="7"/>
   </w:num>
   <w:num w:numId="4" w16cid:durableId="1677461110">
     <w:abstractNumId w:val="1"/>
@@ -903,7 +1319,13 @@
     <w:abstractNumId w:val="2"/>
   </w:num>
   <w:num w:numId="7" w16cid:durableId="848325617">
-    <w:abstractNumId w:val="4"/>
+    <w:abstractNumId w:val="6"/>
+  </w:num>
+  <w:num w:numId="8" w16cid:durableId="1833061379">
+    <w:abstractNumId w:val="3"/>
+  </w:num>
+  <w:num w:numId="9" w16cid:durableId="725760839">
+    <w:abstractNumId w:val="5"/>
   </w:num>
 </w:numbering>
 </file>
@@ -1852,15 +2274,6 @@
 </file>
 
 <file path=customXml/item1.xml><?xml version="1.0" encoding="utf-8"?>
-<?mso-contentType ?>
-<FormTemplates xmlns="http://schemas.microsoft.com/sharepoint/v3/contenttype/forms">
-  <Display>DocumentLibraryForm</Display>
-  <Edit>DocumentLibraryForm</Edit>
-  <New>DocumentLibraryForm</New>
-</FormTemplates>
-</file>
-
-<file path=customXml/item2.xml><?xml version="1.0" encoding="utf-8"?>
 <ct:contentTypeSchema xmlns:ct="http://schemas.microsoft.com/office/2006/metadata/contentType" xmlns:ma="http://schemas.microsoft.com/office/2006/metadata/properties/metaAttributes" ct:_="" ma:_="" ma:contentTypeName="Document" ma:contentTypeID="0x010100F312EB754F236045A0D3EDD082CC91AE" ma:contentTypeVersion="6" ma:contentTypeDescription="Create a new document." ma:contentTypeScope="" ma:versionID="241ce865d663be13d7e342f59527821d">
   <xsd:schema xmlns:xsd="http://www.w3.org/2001/XMLSchema" xmlns:xs="http://www.w3.org/2001/XMLSchema" xmlns:p="http://schemas.microsoft.com/office/2006/metadata/properties" xmlns:ns2="b2cf8adb-cf25-47fc-8c92-b53f2a7e7f06" xmlns:ns3="851dfaa3-aae8-4c03-b90c-7dd4a6526d0d" targetNamespace="http://schemas.microsoft.com/office/2006/metadata/properties" ma:root="true" ma:fieldsID="3129014a3b2306d1c4ed4239399361fd" ns2:_="" ns3:_="">
     <xsd:import namespace="b2cf8adb-cf25-47fc-8c92-b53f2a7e7f06"/>
@@ -2037,15 +2450,16 @@
 </ct:contentTypeSchema>
 </file>
 
-<file path=customXml/itemProps1.xml><?xml version="1.0" encoding="utf-8"?>
-<ds:datastoreItem xmlns:ds="http://schemas.openxmlformats.org/officeDocument/2006/customXml" ds:itemID="{CD4BB3B6-278B-4D84-94A7-35D963E0DDEC}">
-  <ds:schemaRefs>
-    <ds:schemaRef ds:uri="http://schemas.microsoft.com/sharepoint/v3/contenttype/forms"/>
-  </ds:schemaRefs>
-</ds:datastoreItem>
+<file path=customXml/item2.xml><?xml version="1.0" encoding="utf-8"?>
+<?mso-contentType ?>
+<FormTemplates xmlns="http://schemas.microsoft.com/sharepoint/v3/contenttype/forms">
+  <Display>DocumentLibraryForm</Display>
+  <Edit>DocumentLibraryForm</Edit>
+  <New>DocumentLibraryForm</New>
+</FormTemplates>
 </file>
 
-<file path=customXml/itemProps2.xml><?xml version="1.0" encoding="utf-8"?>
+<file path=customXml/itemProps1.xml><?xml version="1.0" encoding="utf-8"?>
 <ds:datastoreItem xmlns:ds="http://schemas.openxmlformats.org/officeDocument/2006/customXml" ds:itemID="{90A074C5-3F52-40AF-9E67-3A20A62A6316}">
   <ds:schemaRefs>
     <ds:schemaRef ds:uri="http://schemas.microsoft.com/office/2006/metadata/contentType"/>
@@ -2062,4 +2476,12 @@
     <ds:schemaRef ds:uri="http://schemas.microsoft.com/internal/obd"/>
   </ds:schemaRefs>
 </ds:datastoreItem>
+</file>
+
+<file path=customXml/itemProps2.xml><?xml version="1.0" encoding="utf-8"?>
+<ds:datastoreItem xmlns:ds="http://schemas.openxmlformats.org/officeDocument/2006/customXml" ds:itemID="{CD4BB3B6-278B-4D84-94A7-35D963E0DDEC}">
+  <ds:schemaRefs>
+    <ds:schemaRef ds:uri="http://schemas.microsoft.com/sharepoint/v3/contenttype/forms"/>
+  </ds:schemaRefs>
+</ds:datastoreItem>
 </file>
</xml_diff>